<commit_message>
Erste komplett lauffähige und grob getestete Version.
</commit_message>
<xml_diff>
--- a/data/Formulare/Jahreszeugnis/Klassenkonferenz_Protokoll.docx
+++ b/data/Formulare/Jahreszeugnis/Klassenkonferenz_Protokoll.docx
@@ -4,6 +4,23 @@
   <w:body>
     <w:p>
       <w:pPr>
+        <w:spacing w:line="276" w:lineRule="auto"/>
+        <w:contextualSpacing/>
+        <w:rPr>
+          <w:rStyle w:val="Fett"/>
+          <w:rFonts w:ascii="Calibri" w:hAnsi="Calibri"/>
+          <w:sz w:val="24"/>
+          <w:szCs w:val="24"/>
+        </w:rPr>
+      </w:pPr>
+      <w:bookmarkStart w:id="0" w:name="_GoBack"/>
+      <w:bookmarkEnd w:id="0"/>
+    </w:p>
+    <w:p>
+      <w:pPr>
+        <w:tabs>
+          <w:tab w:val="right" w:pos="9214"/>
+        </w:tabs>
         <w:spacing w:line="276" w:lineRule="auto"/>
         <w:contextualSpacing/>
         <w:rPr>
@@ -54,21 +71,6 @@
         <w:rPr>
           <w:rStyle w:val="Fett"/>
           <w:rFonts w:ascii="Calibri" w:hAnsi="Calibri"/>
-          <w:sz w:val="24"/>
-          <w:szCs w:val="24"/>
-        </w:rPr>
-      </w:pPr>
-    </w:p>
-    <w:p>
-      <w:pPr>
-        <w:tabs>
-          <w:tab w:val="right" w:pos="9214"/>
-        </w:tabs>
-        <w:spacing w:line="276" w:lineRule="auto"/>
-        <w:contextualSpacing/>
-        <w:rPr>
-          <w:rStyle w:val="Fett"/>
-          <w:rFonts w:ascii="Calibri" w:hAnsi="Calibri"/>
           <w:b/>
           <w:sz w:val="24"/>
           <w:szCs w:val="24"/>
@@ -82,7 +84,7 @@
           <w:sz w:val="24"/>
           <w:szCs w:val="24"/>
         </w:rPr>
-        <w:t>Schuljahr 201</w:t>
+        <w:t xml:space="preserve">Schuljahr </w:t>
       </w:r>
       <w:r>
         <w:rPr>
@@ -92,27 +94,7 @@
           <w:sz w:val="24"/>
           <w:szCs w:val="24"/>
         </w:rPr>
-        <w:t>6</w:t>
-      </w:r>
-      <w:r>
-        <w:rPr>
-          <w:rStyle w:val="Fett"/>
-          <w:rFonts w:ascii="Calibri" w:hAnsi="Calibri"/>
-          <w:b/>
-          <w:sz w:val="24"/>
-          <w:szCs w:val="24"/>
-        </w:rPr>
-        <w:t>/1</w:t>
-      </w:r>
-      <w:r>
-        <w:rPr>
-          <w:rStyle w:val="Fett"/>
-          <w:rFonts w:ascii="Calibri" w:hAnsi="Calibri"/>
-          <w:b/>
-          <w:sz w:val="24"/>
-          <w:szCs w:val="24"/>
-        </w:rPr>
-        <w:t>7</w:t>
+        <w:t>$SJ</w:t>
       </w:r>
       <w:r>
         <w:rPr>
@@ -415,8 +397,6 @@
         </w:rPr>
         <w:t>$KT</w:t>
       </w:r>
-      <w:bookmarkStart w:id="0" w:name="_GoBack"/>
-      <w:bookmarkEnd w:id="0"/>
     </w:p>
     <w:p>
       <w:pPr>
@@ -1799,8 +1779,8 @@
       </w:tblPr>
       <w:tblGrid>
         <w:gridCol w:w="3652"/>
-        <w:gridCol w:w="1701"/>
-        <w:gridCol w:w="3971"/>
+        <w:gridCol w:w="2552"/>
+        <w:gridCol w:w="3120"/>
       </w:tblGrid>
       <w:tr>
         <w:tc>
@@ -1837,7 +1817,7 @@
         </w:tc>
         <w:tc>
           <w:tcPr>
-            <w:tcW w:w="1701" w:type="dxa"/>
+            <w:tcW w:w="2552" w:type="dxa"/>
             <w:shd w:val="clear" w:color="auto" w:fill="D9D9D9" w:themeFill="background1" w:themeFillShade="D9"/>
           </w:tcPr>
           <w:p>
@@ -1863,13 +1843,23 @@
                 <w:sz w:val="20"/>
                 <w:szCs w:val="24"/>
               </w:rPr>
-              <w:t>Tage (gesamt)</w:t>
+              <w:t>Dauer</w:t>
+            </w:r>
+            <w:r>
+              <w:rPr>
+                <w:rStyle w:val="Fett"/>
+                <w:rFonts w:ascii="Calibri" w:hAnsi="Calibri"/>
+                <w:b/>
+                <w:sz w:val="20"/>
+                <w:szCs w:val="24"/>
+              </w:rPr>
+              <w:t xml:space="preserve"> (gesamt)</w:t>
             </w:r>
           </w:p>
         </w:tc>
         <w:tc>
           <w:tcPr>
-            <w:tcW w:w="3971" w:type="dxa"/>
+            <w:tcW w:w="3120" w:type="dxa"/>
             <w:shd w:val="clear" w:color="auto" w:fill="D9D9D9" w:themeFill="background1" w:themeFillShade="D9"/>
           </w:tcPr>
           <w:p>
@@ -1932,7 +1922,7 @@
         </w:tc>
         <w:tc>
           <w:tcPr>
-            <w:tcW w:w="1701" w:type="dxa"/>
+            <w:tcW w:w="2552" w:type="dxa"/>
           </w:tcPr>
           <w:p>
             <w:pPr>
@@ -1961,7 +1951,7 @@
         </w:tc>
         <w:tc>
           <w:tcPr>
-            <w:tcW w:w="3971" w:type="dxa"/>
+            <w:tcW w:w="3120" w:type="dxa"/>
           </w:tcPr>
           <w:p>
             <w:pPr>
@@ -1977,15 +1967,6 @@
                 <w:szCs w:val="24"/>
               </w:rPr>
             </w:pPr>
-            <w:r>
-              <w:rPr>
-                <w:rStyle w:val="Fett"/>
-                <w:rFonts w:ascii="Calibri" w:hAnsi="Calibri"/>
-                <w:sz w:val="20"/>
-                <w:szCs w:val="24"/>
-              </w:rPr>
-              <w:t>$EG</w:t>
-            </w:r>
           </w:p>
         </w:tc>
       </w:tr>
@@ -2040,8 +2021,8 @@
       </w:tblPr>
       <w:tblGrid>
         <w:gridCol w:w="3652"/>
-        <w:gridCol w:w="992"/>
-        <w:gridCol w:w="4680"/>
+        <w:gridCol w:w="2552"/>
+        <w:gridCol w:w="3120"/>
       </w:tblGrid>
       <w:tr>
         <w:tc>
@@ -2098,7 +2079,7 @@
         </w:tc>
         <w:tc>
           <w:tcPr>
-            <w:tcW w:w="992" w:type="dxa"/>
+            <w:tcW w:w="2552" w:type="dxa"/>
             <w:shd w:val="clear" w:color="auto" w:fill="D9D9D9" w:themeFill="background1" w:themeFillShade="D9"/>
           </w:tcPr>
           <w:p>
@@ -2124,13 +2105,13 @@
                 <w:sz w:val="20"/>
                 <w:szCs w:val="24"/>
               </w:rPr>
-              <w:t>Tage</w:t>
+              <w:t>Dauer</w:t>
             </w:r>
           </w:p>
         </w:tc>
         <w:tc>
           <w:tcPr>
-            <w:tcW w:w="4680" w:type="dxa"/>
+            <w:tcW w:w="3120" w:type="dxa"/>
             <w:shd w:val="clear" w:color="auto" w:fill="D9D9D9" w:themeFill="background1" w:themeFillShade="D9"/>
           </w:tcPr>
           <w:p>
@@ -2193,7 +2174,7 @@
         </w:tc>
         <w:tc>
           <w:tcPr>
-            <w:tcW w:w="992" w:type="dxa"/>
+            <w:tcW w:w="2552" w:type="dxa"/>
           </w:tcPr>
           <w:p>
             <w:pPr>
@@ -2222,7 +2203,7 @@
         </w:tc>
         <w:tc>
           <w:tcPr>
-            <w:tcW w:w="4680" w:type="dxa"/>
+            <w:tcW w:w="3120" w:type="dxa"/>
           </w:tcPr>
           <w:p>
             <w:pPr>
@@ -2238,15 +2219,6 @@
                 <w:szCs w:val="24"/>
               </w:rPr>
             </w:pPr>
-            <w:r>
-              <w:rPr>
-                <w:rStyle w:val="Fett"/>
-                <w:rFonts w:ascii="Calibri" w:hAnsi="Calibri"/>
-                <w:sz w:val="20"/>
-                <w:szCs w:val="24"/>
-              </w:rPr>
-              <w:t>$HG</w:t>
-            </w:r>
           </w:p>
         </w:tc>
       </w:tr>
@@ -3106,7 +3078,7 @@
           <w:footerReference w:type="first" r:id="rId10"/>
           <w:type w:val="continuous"/>
           <w:pgSz w:w="11906" w:h="16838" w:code="9"/>
-          <w:pgMar w:top="1134" w:right="1361" w:bottom="568" w:left="1361" w:header="709" w:footer="478" w:gutter="0"/>
+          <w:pgMar w:top="1818" w:right="1361" w:bottom="568" w:left="1361" w:header="709" w:footer="478" w:gutter="0"/>
           <w:cols w:space="708"/>
           <w:titlePg/>
           <w:docGrid w:linePitch="360"/>
@@ -3946,8 +3918,8 @@
               <w:rPr>
                 <w:rStyle w:val="Fett"/>
                 <w:rFonts w:ascii="Calibri" w:hAnsi="Calibri"/>
-                <w:sz w:val="20"/>
-                <w:szCs w:val="20"/>
+                <w:sz w:val="16"/>
+                <w:szCs w:val="16"/>
               </w:rPr>
               <w:t>$Y</w:t>
             </w:r>
@@ -3971,7 +3943,6 @@
                 <w:rFonts w:ascii="Calibri" w:hAnsi="Calibri"/>
                 <w:sz w:val="16"/>
                 <w:szCs w:val="16"/>
-                <w:highlight w:val="yellow"/>
               </w:rPr>
             </w:pPr>
             <w:r>
@@ -4079,7 +4050,7 @@
                 <w:szCs w:val="16"/>
                 <w:highlight w:val="yellow"/>
               </w:rPr>
-              <w:t>$XU</w:t>
+              <w:t>$TD</w:t>
             </w:r>
           </w:p>
         </w:tc>
@@ -4113,7 +4084,7 @@
                 <w:szCs w:val="16"/>
                 <w:highlight w:val="yellow"/>
               </w:rPr>
-              <w:t>$XArt</w:t>
+              <w:t>$TD</w:t>
             </w:r>
           </w:p>
         </w:tc>
@@ -4147,7 +4118,17 @@
                 <w:szCs w:val="16"/>
                 <w:highlight w:val="yellow"/>
               </w:rPr>
-              <w:t>$XNSt</w:t>
+              <w:t>$</w:t>
+            </w:r>
+            <w:r>
+              <w:rPr>
+                <w:rStyle w:val="Fett"/>
+                <w:rFonts w:ascii="Calibri" w:hAnsi="Calibri"/>
+                <w:sz w:val="16"/>
+                <w:szCs w:val="16"/>
+                <w:highlight w:val="yellow"/>
+              </w:rPr>
+              <w:t>ST</w:t>
             </w:r>
           </w:p>
         </w:tc>
@@ -4181,7 +4162,7 @@
                 <w:szCs w:val="16"/>
                 <w:highlight w:val="yellow"/>
               </w:rPr>
-              <w:t>$XNJN</w:t>
+              <w:t>$JN</w:t>
             </w:r>
           </w:p>
         </w:tc>
@@ -4215,7 +4196,17 @@
                 <w:szCs w:val="16"/>
                 <w:highlight w:val="yellow"/>
               </w:rPr>
-              <w:t>$XPSt</w:t>
+              <w:t>$</w:t>
+            </w:r>
+            <w:r>
+              <w:rPr>
+                <w:rStyle w:val="Fett"/>
+                <w:rFonts w:ascii="Calibri" w:hAnsi="Calibri"/>
+                <w:sz w:val="16"/>
+                <w:szCs w:val="16"/>
+                <w:highlight w:val="yellow"/>
+              </w:rPr>
+              <w:t>ST</w:t>
             </w:r>
           </w:p>
         </w:tc>
@@ -4249,7 +4240,7 @@
                 <w:szCs w:val="16"/>
                 <w:highlight w:val="yellow"/>
               </w:rPr>
-              <w:t>$XR</w:t>
+              <w:t>$TD</w:t>
             </w:r>
           </w:p>
         </w:tc>
@@ -4283,7 +4274,7 @@
                 <w:szCs w:val="16"/>
                 <w:highlight w:val="yellow"/>
               </w:rPr>
-              <w:t>$XNP</w:t>
+              <w:t>$PM</w:t>
             </w:r>
           </w:p>
         </w:tc>
@@ -6146,7 +6137,7 @@
         </mc:Choice>
         <mc:Fallback>
           <w:pict>
-            <v:line w14:anchorId="5608820B" id="Gerade Verbindung 4" o:spid="_x0000_s1026" style="position:absolute;z-index:-251655168;visibility:visible;mso-wrap-style:square;mso-width-percent:0;mso-height-percent:0;mso-wrap-distance-left:9pt;mso-wrap-distance-top:0;mso-wrap-distance-right:9pt;mso-wrap-distance-bottom:0;mso-position-horizontal:absolute;mso-position-horizontal-relative:page;mso-position-vertical:absolute;mso-position-vertical-relative:page;mso-width-percent:0;mso-height-percent:0;mso-width-relative:margin;mso-height-relative:margin" from="0,421pt" to="11.35pt,421pt" o:gfxdata="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" strokecolor="black [3213]" strokeweight=".5pt">
+            <v:line w14:anchorId="18DDFDF4" id="Gerade Verbindung 4" o:spid="_x0000_s1026" style="position:absolute;z-index:-251655168;visibility:visible;mso-wrap-style:square;mso-width-percent:0;mso-height-percent:0;mso-wrap-distance-left:9pt;mso-wrap-distance-top:0;mso-wrap-distance-right:9pt;mso-wrap-distance-bottom:0;mso-position-horizontal:absolute;mso-position-horizontal-relative:page;mso-position-vertical:absolute;mso-position-vertical-relative:page;mso-width-percent:0;mso-height-percent:0;mso-width-relative:margin;mso-height-relative:margin" from="0,421pt" to="11.35pt,421pt" o:gfxdata="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" strokecolor="black [3213]" strokeweight=".5pt">
               <w10:wrap anchorx="page" anchory="page"/>
             </v:line>
           </w:pict>
@@ -6224,7 +6215,7 @@
         </mc:Choice>
         <mc:Fallback>
           <w:pict>
-            <v:line w14:anchorId="4459944A" id="Gerade Verbindung 3" o:spid="_x0000_s1026" style="position:absolute;z-index:-251656192;visibility:visible;mso-wrap-style:square;mso-width-percent:0;mso-height-percent:0;mso-wrap-distance-left:9pt;mso-wrap-distance-top:0;mso-wrap-distance-right:9pt;mso-wrap-distance-bottom:0;mso-position-horizontal:absolute;mso-position-horizontal-relative:page;mso-position-vertical:absolute;mso-position-vertical-relative:page;mso-width-percent:0;mso-height-percent:0;mso-width-relative:margin;mso-height-relative:margin" from="0,297.7pt" to="11.35pt,297.7pt" o:gfxdata="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" strokecolor="black [3213]" strokeweight=".5pt">
+            <v:line w14:anchorId="774EDD2A" id="Gerade Verbindung 3" o:spid="_x0000_s1026" style="position:absolute;z-index:-251656192;visibility:visible;mso-wrap-style:square;mso-width-percent:0;mso-height-percent:0;mso-wrap-distance-left:9pt;mso-wrap-distance-top:0;mso-wrap-distance-right:9pt;mso-wrap-distance-bottom:0;mso-position-horizontal:absolute;mso-position-horizontal-relative:page;mso-position-vertical:absolute;mso-position-vertical-relative:page;mso-width-percent:0;mso-height-percent:0;mso-width-relative:margin;mso-height-relative:margin" from="0,297.7pt" to="11.35pt,297.7pt" o:gfxdata="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" strokecolor="black [3213]" strokeweight=".5pt">
               <w10:wrap anchorx="page" anchory="page"/>
             </v:line>
           </w:pict>
@@ -6233,33 +6224,28 @@
     </w:r>
     <w:r>
       <w:rPr>
-        <w:rFonts w:ascii="Calibri" w:hAnsi="Calibri"/>
         <w:noProof/>
-        <w:sz w:val="24"/>
-        <w:szCs w:val="24"/>
         <w:lang w:eastAsia="de-DE"/>
       </w:rPr>
       <w:drawing>
-        <wp:anchor distT="0" distB="0" distL="114300" distR="114300" simplePos="0" relativeHeight="251659264" behindDoc="0" locked="0" layoutInCell="1" allowOverlap="1" wp14:anchorId="39C3FEE5" wp14:editId="2F165801">
+        <wp:anchor distT="0" distB="0" distL="114300" distR="114300" simplePos="0" relativeHeight="251667456" behindDoc="0" locked="0" layoutInCell="1" allowOverlap="1" wp14:anchorId="27B060C5" wp14:editId="347D3418">
           <wp:simplePos x="0" y="0"/>
           <wp:positionH relativeFrom="column">
-            <wp:posOffset>3548561</wp:posOffset>
+            <wp:posOffset>0</wp:posOffset>
           </wp:positionH>
           <wp:positionV relativeFrom="paragraph">
-            <wp:posOffset>-135890</wp:posOffset>
+            <wp:posOffset>31750</wp:posOffset>
           </wp:positionV>
-          <wp:extent cx="2462361" cy="1116000"/>
+          <wp:extent cx="2461895" cy="1115695"/>
           <wp:effectExtent l="0" t="0" r="0" b="0"/>
           <wp:wrapNone/>
-          <wp:docPr id="1" name="Grafik 1"/>
-          <wp:cNvGraphicFramePr>
-            <a:graphicFrameLocks xmlns:a="http://schemas.openxmlformats.org/drawingml/2006/main" noChangeAspect="1"/>
-          </wp:cNvGraphicFramePr>
+          <wp:docPr id="98" name="Grafik 98"/>
+          <wp:cNvGraphicFramePr/>
           <a:graphic xmlns:a="http://schemas.openxmlformats.org/drawingml/2006/main">
             <a:graphicData uri="http://schemas.openxmlformats.org/drawingml/2006/picture">
               <pic:pic xmlns:pic="http://schemas.openxmlformats.org/drawingml/2006/picture">
                 <pic:nvPicPr>
-                  <pic:cNvPr id="0" name="RZ_CSG_Logo-RGB_Bild-Wortmarke_150.png"/>
+                  <pic:cNvPr id="6" name="Grafik 6"/>
                   <pic:cNvPicPr/>
                 </pic:nvPicPr>
                 <pic:blipFill>
@@ -6277,7 +6263,7 @@
                 <pic:spPr>
                   <a:xfrm>
                     <a:off x="0" y="0"/>
-                    <a:ext cx="2462361" cy="1116000"/>
+                    <a:ext cx="2461895" cy="1115695"/>
                   </a:xfrm>
                   <a:prstGeom prst="rect">
                     <a:avLst/>
@@ -6286,12 +6272,64 @@
               </pic:pic>
             </a:graphicData>
           </a:graphic>
-          <wp14:sizeRelH relativeFrom="margin">
-            <wp14:pctWidth>0</wp14:pctWidth>
-          </wp14:sizeRelH>
-          <wp14:sizeRelV relativeFrom="margin">
-            <wp14:pctHeight>0</wp14:pctHeight>
-          </wp14:sizeRelV>
+        </wp:anchor>
+      </w:drawing>
+    </w:r>
+    <w:r>
+      <w:rPr>
+        <w:noProof/>
+        <w:lang w:eastAsia="de-DE"/>
+      </w:rPr>
+      <w:drawing>
+        <wp:anchor distT="0" distB="0" distL="114300" distR="114300" simplePos="0" relativeHeight="251668480" behindDoc="0" locked="0" layoutInCell="1" allowOverlap="1" wp14:anchorId="4F0AA80A" wp14:editId="5738E1E2">
+          <wp:simplePos x="0" y="0"/>
+          <wp:positionH relativeFrom="column">
+            <wp:posOffset>4217035</wp:posOffset>
+          </wp:positionH>
+          <wp:positionV relativeFrom="paragraph">
+            <wp:posOffset>-635</wp:posOffset>
+          </wp:positionV>
+          <wp:extent cx="2086610" cy="1391285"/>
+          <wp:effectExtent l="0" t="0" r="8890" b="0"/>
+          <wp:wrapNone/>
+          <wp:docPr id="99" name="Grafik 99" descr="K:\LOGO\Unesco\christophscheiner.png"/>
+          <wp:cNvGraphicFramePr/>
+          <a:graphic xmlns:a="http://schemas.openxmlformats.org/drawingml/2006/main">
+            <a:graphicData uri="http://schemas.openxmlformats.org/drawingml/2006/picture">
+              <pic:pic xmlns:pic="http://schemas.openxmlformats.org/drawingml/2006/picture">
+                <pic:nvPicPr>
+                  <pic:cNvPr id="5" name="Grafik 5" descr="K:\LOGO\Unesco\christophscheiner.png"/>
+                  <pic:cNvPicPr/>
+                </pic:nvPicPr>
+                <pic:blipFill>
+                  <a:blip r:embed="rId2">
+                    <a:extLst>
+                      <a:ext uri="{28A0092B-C50C-407E-A947-70E740481C1C}">
+                        <a14:useLocalDpi xmlns:a14="http://schemas.microsoft.com/office/drawing/2010/main" val="0"/>
+                      </a:ext>
+                    </a:extLst>
+                  </a:blip>
+                  <a:srcRect/>
+                  <a:stretch>
+                    <a:fillRect/>
+                  </a:stretch>
+                </pic:blipFill>
+                <pic:spPr bwMode="auto">
+                  <a:xfrm>
+                    <a:off x="0" y="0"/>
+                    <a:ext cx="2086610" cy="1391285"/>
+                  </a:xfrm>
+                  <a:prstGeom prst="rect">
+                    <a:avLst/>
+                  </a:prstGeom>
+                  <a:noFill/>
+                  <a:ln>
+                    <a:noFill/>
+                  </a:ln>
+                </pic:spPr>
+              </pic:pic>
+            </a:graphicData>
+          </a:graphic>
         </wp:anchor>
       </w:drawing>
     </w:r>
@@ -6373,7 +6411,7 @@
         </mc:Choice>
         <mc:Fallback>
           <w:pict>
-            <v:line w14:anchorId="18923D1A" id="Gerade Verbindung 5" o:spid="_x0000_s1026" style="position:absolute;z-index:-251651072;visibility:visible;mso-wrap-style:square;mso-width-percent:0;mso-height-percent:0;mso-wrap-distance-left:9pt;mso-wrap-distance-top:0;mso-wrap-distance-right:9pt;mso-wrap-distance-bottom:0;mso-position-horizontal:absolute;mso-position-horizontal-relative:page;mso-position-vertical:absolute;mso-position-vertical-relative:page;mso-width-percent:0;mso-height-percent:0;mso-width-relative:margin;mso-height-relative:margin" from="0,421pt" to="11.35pt,421pt" o:gfxdata="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" strokecolor="black [3213]" strokeweight=".5pt">
+            <v:line w14:anchorId="7C5F8A21" id="Gerade Verbindung 5" o:spid="_x0000_s1026" style="position:absolute;z-index:-251651072;visibility:visible;mso-wrap-style:square;mso-width-percent:0;mso-height-percent:0;mso-wrap-distance-left:9pt;mso-wrap-distance-top:0;mso-wrap-distance-right:9pt;mso-wrap-distance-bottom:0;mso-position-horizontal:absolute;mso-position-horizontal-relative:page;mso-position-vertical:absolute;mso-position-vertical-relative:page;mso-width-percent:0;mso-height-percent:0;mso-width-relative:margin;mso-height-relative:margin" from="0,421pt" to="11.35pt,421pt" o:gfxdata="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" strokecolor="black [3213]" strokeweight=".5pt">
               <w10:wrap anchorx="page" anchory="page"/>
             </v:line>
           </w:pict>
@@ -6451,7 +6489,7 @@
         </mc:Choice>
         <mc:Fallback>
           <w:pict>
-            <v:line w14:anchorId="26BE2049" id="Gerade Verbindung 6" o:spid="_x0000_s1026" style="position:absolute;z-index:-251652096;visibility:visible;mso-wrap-style:square;mso-width-percent:0;mso-height-percent:0;mso-wrap-distance-left:9pt;mso-wrap-distance-top:0;mso-wrap-distance-right:9pt;mso-wrap-distance-bottom:0;mso-position-horizontal:absolute;mso-position-horizontal-relative:page;mso-position-vertical:absolute;mso-position-vertical-relative:page;mso-width-percent:0;mso-height-percent:0;mso-width-relative:margin;mso-height-relative:margin" from="0,297.7pt" to="11.35pt,297.7pt" o:gfxdata="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" strokecolor="black [3213]" strokeweight=".5pt">
+            <v:line w14:anchorId="45B0C9FD" id="Gerade Verbindung 6" o:spid="_x0000_s1026" style="position:absolute;z-index:-251652096;visibility:visible;mso-wrap-style:square;mso-width-percent:0;mso-height-percent:0;mso-wrap-distance-left:9pt;mso-wrap-distance-top:0;mso-wrap-distance-right:9pt;mso-wrap-distance-bottom:0;mso-position-horizontal:absolute;mso-position-horizontal-relative:page;mso-position-vertical:absolute;mso-position-vertical-relative:page;mso-width-percent:0;mso-height-percent:0;mso-width-relative:margin;mso-height-relative:margin" from="0,297.7pt" to="11.35pt,297.7pt" o:gfxdata="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" strokecolor="black [3213]" strokeweight=".5pt">
               <w10:wrap anchorx="page" anchory="page"/>
             </v:line>
           </w:pict>
@@ -7423,7 +7461,7 @@
 </file>
 
 <file path=customXml/itemProps1.xml><?xml version="1.0" encoding="utf-8"?>
-<ds:datastoreItem xmlns:ds="http://schemas.openxmlformats.org/officeDocument/2006/customXml" ds:itemID="{3A9B3813-BB40-4A92-A4DA-287BE9A3558A}">
+<ds:datastoreItem xmlns:ds="http://schemas.openxmlformats.org/officeDocument/2006/customXml" ds:itemID="{321D9E1A-BBAF-4D30-8ABE-0D537D12256A}">
   <ds:schemaRefs>
     <ds:schemaRef ds:uri="http://schemas.openxmlformats.org/officeDocument/2006/bibliography"/>
   </ds:schemaRefs>

</xml_diff>